<commit_message>
Description of InFileRepo construction and implentation
</commit_message>
<xml_diff>
--- a/InFileRepo.docx
+++ b/InFileRepo.docx
@@ -20,64 +20,24 @@
           <w:sz w:val="36"/>
           <w:szCs w:val="36"/>
         </w:rPr>
-        <w:t xml:space="preserve">Implementation </w:t>
-      </w:r>
-      <w:r>
-        <w:rPr>
-          <w:rFonts w:ascii="Times New Roman" w:hAnsi="Times New Roman" w:cs="Times New Roman"/>
-          <w:b/>
-          <w:bCs/>
-          <w:sz w:val="36"/>
-          <w:szCs w:val="36"/>
-        </w:rPr>
-        <w:t xml:space="preserve">Plan - </w:t>
-      </w:r>
-      <w:proofErr w:type="spellStart"/>
-      <w:r>
-        <w:rPr>
-          <w:rFonts w:ascii="Times New Roman" w:hAnsi="Times New Roman" w:cs="Times New Roman"/>
-          <w:b/>
-          <w:bCs/>
-          <w:sz w:val="36"/>
-          <w:szCs w:val="36"/>
-        </w:rPr>
-        <w:t>InFileRepository</w:t>
-      </w:r>
-      <w:proofErr w:type="spellEnd"/>
-    </w:p>
-    <w:p>
-      <w:pPr>
-        <w:rPr>
-          <w:rFonts w:ascii="Times New Roman" w:hAnsi="Times New Roman" w:cs="Times New Roman"/>
-          <w:b/>
-          <w:bCs/>
-        </w:rPr>
-      </w:pPr>
-      <w:r>
-        <w:rPr>
-          <w:rFonts w:ascii="Times New Roman" w:hAnsi="Times New Roman" w:cs="Times New Roman"/>
-          <w:b/>
-          <w:bCs/>
-        </w:rPr>
-        <w:t xml:space="preserve">1) Repository base: </w:t>
-      </w:r>
-      <w:proofErr w:type="spellStart"/>
-      <w:r>
-        <w:rPr>
-          <w:rFonts w:ascii="Times New Roman" w:hAnsi="Times New Roman" w:cs="Times New Roman"/>
-          <w:b/>
-          <w:bCs/>
-        </w:rPr>
-        <w:t>InFileRepository</w:t>
-      </w:r>
-      <w:proofErr w:type="spellEnd"/>
-      <w:r>
-        <w:rPr>
-          <w:rFonts w:ascii="Times New Roman" w:hAnsi="Times New Roman" w:cs="Times New Roman"/>
-          <w:b/>
-          <w:bCs/>
-        </w:rPr>
-        <w:t>&lt;T, ID&gt;</w:t>
+        <w:t>Implementation Plan - InFileRepository</w:t>
+      </w:r>
+    </w:p>
+    <w:p>
+      <w:pPr>
+        <w:rPr>
+          <w:rFonts w:ascii="Times New Roman" w:hAnsi="Times New Roman" w:cs="Times New Roman"/>
+          <w:b/>
+          <w:bCs/>
+        </w:rPr>
+      </w:pPr>
+      <w:r>
+        <w:rPr>
+          <w:rFonts w:ascii="Times New Roman" w:hAnsi="Times New Roman" w:cs="Times New Roman"/>
+          <w:b/>
+          <w:bCs/>
+        </w:rPr>
+        <w:t>1) Repository base: InFileRepository&lt;T, ID&gt;</w:t>
       </w:r>
     </w:p>
     <w:p>
@@ -98,21 +58,7 @@
         <w:rPr>
           <w:rFonts w:ascii="Times New Roman" w:hAnsi="Times New Roman" w:cs="Times New Roman"/>
         </w:rPr>
-        <w:t xml:space="preserve"> Replace in-memory storage with JSON persistence while keeping the </w:t>
-      </w:r>
-      <w:proofErr w:type="spellStart"/>
-      <w:r>
-        <w:rPr>
-          <w:rFonts w:ascii="Times New Roman" w:hAnsi="Times New Roman" w:cs="Times New Roman"/>
-        </w:rPr>
-        <w:t>AbstractRepository</w:t>
-      </w:r>
-      <w:proofErr w:type="spellEnd"/>
-      <w:r>
-        <w:rPr>
-          <w:rFonts w:ascii="Times New Roman" w:hAnsi="Times New Roman" w:cs="Times New Roman"/>
-        </w:rPr>
-        <w:t>&lt;T, ID&gt; contract and behavior.</w:t>
+        <w:t xml:space="preserve"> Replace in-memory storage with JSON persistence while keeping the AbstractRepository&lt;T, ID&gt; contract and behavior.</w:t>
       </w:r>
     </w:p>
     <w:p>
@@ -140,7 +86,6 @@
           <w:rFonts w:ascii="Times New Roman" w:hAnsi="Times New Roman" w:cs="Times New Roman"/>
         </w:rPr>
       </w:pPr>
-      <w:proofErr w:type="spellStart"/>
       <w:r>
         <w:rPr>
           <w:rFonts w:ascii="Times New Roman" w:hAnsi="Times New Roman" w:cs="Times New Roman"/>
@@ -149,28 +94,11 @@
         </w:rPr>
         <w:t>dataFileName</w:t>
       </w:r>
-      <w:proofErr w:type="spellEnd"/>
-      <w:r>
-        <w:rPr>
-          <w:rFonts w:ascii="Times New Roman" w:hAnsi="Times New Roman" w:cs="Times New Roman"/>
-        </w:rPr>
-        <w:t xml:space="preserve">: e.g., </w:t>
-      </w:r>
-      <w:proofErr w:type="spellStart"/>
-      <w:proofErr w:type="gramStart"/>
-      <w:r>
-        <w:rPr>
-          <w:rFonts w:ascii="Times New Roman" w:hAnsi="Times New Roman" w:cs="Times New Roman"/>
-        </w:rPr>
-        <w:t>flights.json</w:t>
-      </w:r>
-      <w:proofErr w:type="spellEnd"/>
-      <w:proofErr w:type="gramEnd"/>
-      <w:r>
-        <w:rPr>
-          <w:rFonts w:ascii="Times New Roman" w:hAnsi="Times New Roman" w:cs="Times New Roman"/>
-        </w:rPr>
-        <w:t xml:space="preserve"> (we already locked names).</w:t>
+      <w:r>
+        <w:rPr>
+          <w:rFonts w:ascii="Times New Roman" w:hAnsi="Times New Roman" w:cs="Times New Roman"/>
+        </w:rPr>
+        <w:t>: e.g., flights.json</w:t>
       </w:r>
     </w:p>
     <w:p>
@@ -183,51 +111,19 @@
           <w:rFonts w:ascii="Times New Roman" w:hAnsi="Times New Roman" w:cs="Times New Roman"/>
         </w:rPr>
       </w:pPr>
-      <w:proofErr w:type="spellStart"/>
-      <w:r>
-        <w:rPr>
-          <w:rFonts w:ascii="Times New Roman" w:hAnsi="Times New Roman" w:cs="Times New Roman"/>
-          <w:b/>
-          <w:bCs/>
-        </w:rPr>
-        <w:t>idGetter</w:t>
-      </w:r>
-      <w:proofErr w:type="spellEnd"/>
-      <w:r>
-        <w:rPr>
-          <w:rFonts w:ascii="Times New Roman" w:hAnsi="Times New Roman" w:cs="Times New Roman"/>
-          <w:b/>
-          <w:bCs/>
-        </w:rPr>
-        <w:t>: Function&lt;T, ID&gt;</w:t>
-      </w:r>
-      <w:r>
-        <w:rPr>
-          <w:rFonts w:ascii="Times New Roman" w:hAnsi="Times New Roman" w:cs="Times New Roman"/>
-        </w:rPr>
-        <w:t xml:space="preserve">: e.g., </w:t>
-      </w:r>
-      <w:proofErr w:type="gramStart"/>
-      <w:r>
-        <w:rPr>
-          <w:rFonts w:ascii="Times New Roman" w:hAnsi="Times New Roman" w:cs="Times New Roman"/>
-        </w:rPr>
-        <w:t>Flight::</w:t>
-      </w:r>
-      <w:proofErr w:type="spellStart"/>
-      <w:proofErr w:type="gramEnd"/>
-      <w:r>
-        <w:rPr>
-          <w:rFonts w:ascii="Times New Roman" w:hAnsi="Times New Roman" w:cs="Times New Roman"/>
-        </w:rPr>
-        <w:t>getId</w:t>
-      </w:r>
-      <w:proofErr w:type="spellEnd"/>
-      <w:r>
-        <w:rPr>
-          <w:rFonts w:ascii="Times New Roman" w:hAnsi="Times New Roman" w:cs="Times New Roman"/>
-        </w:rPr>
-        <w:t>.</w:t>
+      <w:r>
+        <w:rPr>
+          <w:rFonts w:ascii="Times New Roman" w:hAnsi="Times New Roman" w:cs="Times New Roman"/>
+          <w:b/>
+          <w:bCs/>
+        </w:rPr>
+        <w:t>idGetter: Function&lt;T, ID&gt;</w:t>
+      </w:r>
+      <w:r>
+        <w:rPr>
+          <w:rFonts w:ascii="Times New Roman" w:hAnsi="Times New Roman" w:cs="Times New Roman"/>
+        </w:rPr>
+        <w:t>: e.g., Flight::getId.</w:t>
       </w:r>
     </w:p>
     <w:p>
@@ -340,19 +236,19 @@
           <w:rFonts w:ascii="Times New Roman" w:hAnsi="Times New Roman" w:cs="Times New Roman"/>
         </w:rPr>
       </w:pPr>
-      <w:proofErr w:type="gramStart"/>
-      <w:r>
-        <w:rPr>
-          <w:rFonts w:ascii="Times New Roman" w:hAnsi="Times New Roman" w:cs="Times New Roman"/>
-        </w:rPr>
-        <w:t>save(</w:t>
-      </w:r>
-      <w:proofErr w:type="gramEnd"/>
-      <w:r>
-        <w:rPr>
-          <w:rFonts w:ascii="Times New Roman" w:hAnsi="Times New Roman" w:cs="Times New Roman"/>
-        </w:rPr>
-        <w:t xml:space="preserve">T entity): validate non-null, non-null ID, </w:t>
+      <w:r>
+        <w:rPr>
+          <w:rFonts w:ascii="Times New Roman" w:hAnsi="Times New Roman" w:cs="Times New Roman"/>
+          <w:b/>
+          <w:bCs/>
+        </w:rPr>
+        <w:t>save(T entity)</w:t>
+      </w:r>
+      <w:r>
+        <w:rPr>
+          <w:rFonts w:ascii="Times New Roman" w:hAnsi="Times New Roman" w:cs="Times New Roman"/>
+        </w:rPr>
+        <w:t xml:space="preserve">: validate non-null, non-null ID, </w:t>
       </w:r>
       <w:r>
         <w:rPr>
@@ -393,27 +289,25 @@
           <w:rFonts w:ascii="Times New Roman" w:hAnsi="Times New Roman" w:cs="Times New Roman"/>
         </w:rPr>
       </w:pPr>
-      <w:proofErr w:type="spellStart"/>
-      <w:proofErr w:type="gramStart"/>
-      <w:r>
-        <w:rPr>
-          <w:rFonts w:ascii="Times New Roman" w:hAnsi="Times New Roman" w:cs="Times New Roman"/>
-        </w:rPr>
-        <w:t>findAll</w:t>
-      </w:r>
-      <w:proofErr w:type="spellEnd"/>
-      <w:r>
-        <w:rPr>
-          <w:rFonts w:ascii="Times New Roman" w:hAnsi="Times New Roman" w:cs="Times New Roman"/>
-        </w:rPr>
-        <w:t>(</w:t>
-      </w:r>
-      <w:proofErr w:type="gramEnd"/>
-      <w:r>
-        <w:rPr>
-          <w:rFonts w:ascii="Times New Roman" w:hAnsi="Times New Roman" w:cs="Times New Roman"/>
-        </w:rPr>
-        <w:t xml:space="preserve">): return a </w:t>
+      <w:r>
+        <w:rPr>
+          <w:rFonts w:ascii="Times New Roman" w:hAnsi="Times New Roman" w:cs="Times New Roman"/>
+          <w:b/>
+          <w:bCs/>
+        </w:rPr>
+        <w:t>findAll()</w:t>
+      </w:r>
+      <w:r>
+        <w:rPr>
+          <w:rFonts w:ascii="Times New Roman" w:hAnsi="Times New Roman" w:cs="Times New Roman"/>
+        </w:rPr>
+        <w:t>:</w:t>
+      </w:r>
+      <w:r>
+        <w:rPr>
+          <w:rFonts w:ascii="Times New Roman" w:hAnsi="Times New Roman" w:cs="Times New Roman"/>
+        </w:rPr>
+        <w:t xml:space="preserve"> return a </w:t>
       </w:r>
       <w:r>
         <w:rPr>
@@ -440,27 +334,33 @@
           <w:rFonts w:ascii="Times New Roman" w:hAnsi="Times New Roman" w:cs="Times New Roman"/>
         </w:rPr>
       </w:pPr>
-      <w:proofErr w:type="spellStart"/>
-      <w:proofErr w:type="gramStart"/>
-      <w:r>
-        <w:rPr>
-          <w:rFonts w:ascii="Times New Roman" w:hAnsi="Times New Roman" w:cs="Times New Roman"/>
-        </w:rPr>
-        <w:t>findById</w:t>
-      </w:r>
-      <w:proofErr w:type="spellEnd"/>
-      <w:r>
-        <w:rPr>
-          <w:rFonts w:ascii="Times New Roman" w:hAnsi="Times New Roman" w:cs="Times New Roman"/>
-        </w:rPr>
-        <w:t>(</w:t>
-      </w:r>
-      <w:proofErr w:type="gramEnd"/>
-      <w:r>
-        <w:rPr>
-          <w:rFonts w:ascii="Times New Roman" w:hAnsi="Times New Roman" w:cs="Times New Roman"/>
-        </w:rPr>
-        <w:t>ID id): use index; return Optional.</w:t>
+      <w:r>
+        <w:rPr>
+          <w:rFonts w:ascii="Times New Roman" w:hAnsi="Times New Roman" w:cs="Times New Roman"/>
+          <w:b/>
+          <w:bCs/>
+        </w:rPr>
+        <w:t>update(ID id, T updated)</w:t>
+      </w:r>
+      <w:r>
+        <w:rPr>
+          <w:rFonts w:ascii="Times New Roman" w:hAnsi="Times New Roman" w:cs="Times New Roman"/>
+        </w:rPr>
+        <w:t xml:space="preserve">: validate non-null, updated.id == id, entity must exist; replace; </w:t>
+      </w:r>
+      <w:r>
+        <w:rPr>
+          <w:rFonts w:ascii="Times New Roman" w:hAnsi="Times New Roman" w:cs="Times New Roman"/>
+          <w:b/>
+          <w:bCs/>
+        </w:rPr>
+        <w:t>write file</w:t>
+      </w:r>
+      <w:r>
+        <w:rPr>
+          <w:rFonts w:ascii="Times New Roman" w:hAnsi="Times New Roman" w:cs="Times New Roman"/>
+        </w:rPr>
+        <w:t>.</w:t>
       </w:r>
     </w:p>
     <w:p>
@@ -473,33 +373,19 @@
           <w:rFonts w:ascii="Times New Roman" w:hAnsi="Times New Roman" w:cs="Times New Roman"/>
         </w:rPr>
       </w:pPr>
-      <w:proofErr w:type="gramStart"/>
-      <w:r>
-        <w:rPr>
-          <w:rFonts w:ascii="Times New Roman" w:hAnsi="Times New Roman" w:cs="Times New Roman"/>
-        </w:rPr>
-        <w:t>update(</w:t>
-      </w:r>
-      <w:proofErr w:type="gramEnd"/>
-      <w:r>
-        <w:rPr>
-          <w:rFonts w:ascii="Times New Roman" w:hAnsi="Times New Roman" w:cs="Times New Roman"/>
-        </w:rPr>
-        <w:t xml:space="preserve">ID </w:t>
-      </w:r>
-      <w:proofErr w:type="spellStart"/>
-      <w:r>
-        <w:rPr>
-          <w:rFonts w:ascii="Times New Roman" w:hAnsi="Times New Roman" w:cs="Times New Roman"/>
-        </w:rPr>
-        <w:t>id</w:t>
-      </w:r>
-      <w:proofErr w:type="spellEnd"/>
-      <w:r>
-        <w:rPr>
-          <w:rFonts w:ascii="Times New Roman" w:hAnsi="Times New Roman" w:cs="Times New Roman"/>
-        </w:rPr>
-        <w:t xml:space="preserve">, T updated): validate non-null, updated.id == id, entity must exist; replace; </w:t>
+      <w:r>
+        <w:rPr>
+          <w:rFonts w:ascii="Times New Roman" w:hAnsi="Times New Roman" w:cs="Times New Roman"/>
+          <w:b/>
+          <w:bCs/>
+        </w:rPr>
+        <w:t>delete(ID id)</w:t>
+      </w:r>
+      <w:r>
+        <w:rPr>
+          <w:rFonts w:ascii="Times New Roman" w:hAnsi="Times New Roman" w:cs="Times New Roman"/>
+        </w:rPr>
+        <w:t xml:space="preserve">: remove if exists; </w:t>
       </w:r>
       <w:r>
         <w:rPr>
@@ -513,7 +399,7 @@
         <w:rPr>
           <w:rFonts w:ascii="Times New Roman" w:hAnsi="Times New Roman" w:cs="Times New Roman"/>
         </w:rPr>
-        <w:t>.</w:t>
+        <w:t>; return boolean.</w:t>
       </w:r>
     </w:p>
     <w:p>
@@ -526,47 +412,19 @@
           <w:rFonts w:ascii="Times New Roman" w:hAnsi="Times New Roman" w:cs="Times New Roman"/>
         </w:rPr>
       </w:pPr>
-      <w:proofErr w:type="gramStart"/>
-      <w:r>
-        <w:rPr>
-          <w:rFonts w:ascii="Times New Roman" w:hAnsi="Times New Roman" w:cs="Times New Roman"/>
-        </w:rPr>
-        <w:t>delete(</w:t>
-      </w:r>
-      <w:proofErr w:type="gramEnd"/>
-      <w:r>
-        <w:rPr>
-          <w:rFonts w:ascii="Times New Roman" w:hAnsi="Times New Roman" w:cs="Times New Roman"/>
-        </w:rPr>
-        <w:t xml:space="preserve">ID id): remove if exists; </w:t>
-      </w:r>
-      <w:r>
-        <w:rPr>
-          <w:rFonts w:ascii="Times New Roman" w:hAnsi="Times New Roman" w:cs="Times New Roman"/>
-          <w:b/>
-          <w:bCs/>
-        </w:rPr>
-        <w:t>write file</w:t>
-      </w:r>
-      <w:r>
-        <w:rPr>
-          <w:rFonts w:ascii="Times New Roman" w:hAnsi="Times New Roman" w:cs="Times New Roman"/>
-        </w:rPr>
-        <w:t xml:space="preserve">; return </w:t>
-      </w:r>
-      <w:proofErr w:type="spellStart"/>
-      <w:r>
-        <w:rPr>
-          <w:rFonts w:ascii="Times New Roman" w:hAnsi="Times New Roman" w:cs="Times New Roman"/>
-        </w:rPr>
-        <w:t>boolean</w:t>
-      </w:r>
-      <w:proofErr w:type="spellEnd"/>
-      <w:r>
-        <w:rPr>
-          <w:rFonts w:ascii="Times New Roman" w:hAnsi="Times New Roman" w:cs="Times New Roman"/>
-        </w:rPr>
-        <w:t>.</w:t>
+      <w:r>
+        <w:rPr>
+          <w:rFonts w:ascii="Times New Roman" w:hAnsi="Times New Roman" w:cs="Times New Roman"/>
+          <w:b/>
+          <w:bCs/>
+        </w:rPr>
+        <w:t>findById(ID id)</w:t>
+      </w:r>
+      <w:r>
+        <w:rPr>
+          <w:rFonts w:ascii="Times New Roman" w:hAnsi="Times New Roman" w:cs="Times New Roman"/>
+        </w:rPr>
+        <w:t>: use index; return Optional.</w:t>
       </w:r>
     </w:p>
     <w:p>
@@ -579,27 +437,19 @@
           <w:rFonts w:ascii="Times New Roman" w:hAnsi="Times New Roman" w:cs="Times New Roman"/>
         </w:rPr>
       </w:pPr>
-      <w:proofErr w:type="spellStart"/>
-      <w:proofErr w:type="gramStart"/>
-      <w:r>
-        <w:rPr>
-          <w:rFonts w:ascii="Times New Roman" w:hAnsi="Times New Roman" w:cs="Times New Roman"/>
-        </w:rPr>
-        <w:t>existsById</w:t>
-      </w:r>
-      <w:proofErr w:type="spellEnd"/>
-      <w:r>
-        <w:rPr>
-          <w:rFonts w:ascii="Times New Roman" w:hAnsi="Times New Roman" w:cs="Times New Roman"/>
-        </w:rPr>
-        <w:t>(</w:t>
-      </w:r>
-      <w:proofErr w:type="gramEnd"/>
-      <w:r>
-        <w:rPr>
-          <w:rFonts w:ascii="Times New Roman" w:hAnsi="Times New Roman" w:cs="Times New Roman"/>
-        </w:rPr>
-        <w:t>ID id): index lookup.</w:t>
+      <w:r>
+        <w:rPr>
+          <w:rFonts w:ascii="Times New Roman" w:hAnsi="Times New Roman" w:cs="Times New Roman"/>
+          <w:b/>
+          <w:bCs/>
+        </w:rPr>
+        <w:t>existsById(ID id)</w:t>
+      </w:r>
+      <w:r>
+        <w:rPr>
+          <w:rFonts w:ascii="Times New Roman" w:hAnsi="Times New Roman" w:cs="Times New Roman"/>
+        </w:rPr>
+        <w:t>: index lookup.</w:t>
       </w:r>
     </w:p>
     <w:p>
@@ -612,19 +462,19 @@
           <w:rFonts w:ascii="Times New Roman" w:hAnsi="Times New Roman" w:cs="Times New Roman"/>
         </w:rPr>
       </w:pPr>
-      <w:proofErr w:type="gramStart"/>
-      <w:r>
-        <w:rPr>
-          <w:rFonts w:ascii="Times New Roman" w:hAnsi="Times New Roman" w:cs="Times New Roman"/>
-        </w:rPr>
-        <w:t>count(</w:t>
-      </w:r>
-      <w:proofErr w:type="gramEnd"/>
-      <w:r>
-        <w:rPr>
-          <w:rFonts w:ascii="Times New Roman" w:hAnsi="Times New Roman" w:cs="Times New Roman"/>
-        </w:rPr>
-        <w:t>): list size.</w:t>
+      <w:r>
+        <w:rPr>
+          <w:rFonts w:ascii="Times New Roman" w:hAnsi="Times New Roman" w:cs="Times New Roman"/>
+          <w:b/>
+          <w:bCs/>
+        </w:rPr>
+        <w:t>count()</w:t>
+      </w:r>
+      <w:r>
+        <w:rPr>
+          <w:rFonts w:ascii="Times New Roman" w:hAnsi="Times New Roman" w:cs="Times New Roman"/>
+        </w:rPr>
+        <w:t>: list size.</w:t>
       </w:r>
     </w:p>
     <w:p>
@@ -637,19 +487,19 @@
           <w:rFonts w:ascii="Times New Roman" w:hAnsi="Times New Roman" w:cs="Times New Roman"/>
         </w:rPr>
       </w:pPr>
-      <w:proofErr w:type="gramStart"/>
-      <w:r>
-        <w:rPr>
-          <w:rFonts w:ascii="Times New Roman" w:hAnsi="Times New Roman" w:cs="Times New Roman"/>
-        </w:rPr>
-        <w:t>clear(</w:t>
-      </w:r>
-      <w:proofErr w:type="gramEnd"/>
-      <w:r>
-        <w:rPr>
-          <w:rFonts w:ascii="Times New Roman" w:hAnsi="Times New Roman" w:cs="Times New Roman"/>
-        </w:rPr>
-        <w:t xml:space="preserve">): clear list &amp; index; </w:t>
+      <w:r>
+        <w:rPr>
+          <w:rFonts w:ascii="Times New Roman" w:hAnsi="Times New Roman" w:cs="Times New Roman"/>
+          <w:b/>
+          <w:bCs/>
+        </w:rPr>
+        <w:t>clear()</w:t>
+      </w:r>
+      <w:r>
+        <w:rPr>
+          <w:rFonts w:ascii="Times New Roman" w:hAnsi="Times New Roman" w:cs="Times New Roman"/>
+        </w:rPr>
+        <w:t xml:space="preserve">: clear list &amp; index; </w:t>
       </w:r>
       <w:r>
         <w:rPr>
@@ -676,63 +526,19 @@
           <w:rFonts w:ascii="Times New Roman" w:hAnsi="Times New Roman" w:cs="Times New Roman"/>
         </w:rPr>
       </w:pPr>
-      <w:proofErr w:type="spellStart"/>
-      <w:proofErr w:type="gramStart"/>
-      <w:r>
-        <w:rPr>
-          <w:rFonts w:ascii="Times New Roman" w:hAnsi="Times New Roman" w:cs="Times New Roman"/>
-        </w:rPr>
-        <w:t>findAll</w:t>
-      </w:r>
-      <w:proofErr w:type="spellEnd"/>
-      <w:r>
-        <w:rPr>
-          <w:rFonts w:ascii="Times New Roman" w:hAnsi="Times New Roman" w:cs="Times New Roman"/>
-        </w:rPr>
-        <w:t>(</w:t>
-      </w:r>
-      <w:proofErr w:type="gramEnd"/>
-      <w:r>
-        <w:rPr>
-          <w:rFonts w:ascii="Times New Roman" w:hAnsi="Times New Roman" w:cs="Times New Roman"/>
-        </w:rPr>
-        <w:t xml:space="preserve">int offset, int limit): keep using your default method from </w:t>
-      </w:r>
-      <w:proofErr w:type="spellStart"/>
-      <w:r>
-        <w:rPr>
-          <w:rFonts w:ascii="Times New Roman" w:hAnsi="Times New Roman" w:cs="Times New Roman"/>
-        </w:rPr>
-        <w:t>AbstractRepository</w:t>
-      </w:r>
-      <w:proofErr w:type="spellEnd"/>
-      <w:r>
-        <w:rPr>
-          <w:rFonts w:ascii="Times New Roman" w:hAnsi="Times New Roman" w:cs="Times New Roman"/>
-        </w:rPr>
-        <w:t xml:space="preserve"> (operate on </w:t>
-      </w:r>
-      <w:proofErr w:type="spellStart"/>
-      <w:proofErr w:type="gramStart"/>
-      <w:r>
-        <w:rPr>
-          <w:rFonts w:ascii="Times New Roman" w:hAnsi="Times New Roman" w:cs="Times New Roman"/>
-        </w:rPr>
-        <w:t>findAll</w:t>
-      </w:r>
-      <w:proofErr w:type="spellEnd"/>
-      <w:r>
-        <w:rPr>
-          <w:rFonts w:ascii="Times New Roman" w:hAnsi="Times New Roman" w:cs="Times New Roman"/>
-        </w:rPr>
-        <w:t>(</w:t>
-      </w:r>
-      <w:proofErr w:type="gramEnd"/>
-      <w:r>
-        <w:rPr>
-          <w:rFonts w:ascii="Times New Roman" w:hAnsi="Times New Roman" w:cs="Times New Roman"/>
-        </w:rPr>
-        <w:t>) result).</w:t>
+      <w:r>
+        <w:rPr>
+          <w:rFonts w:ascii="Times New Roman" w:hAnsi="Times New Roman" w:cs="Times New Roman"/>
+          <w:b/>
+          <w:bCs/>
+        </w:rPr>
+        <w:t>findAll(int offset, int limit)</w:t>
+      </w:r>
+      <w:r>
+        <w:rPr>
+          <w:rFonts w:ascii="Times New Roman" w:hAnsi="Times New Roman" w:cs="Times New Roman"/>
+        </w:rPr>
+        <w:t>: keep using your default method from AbstractRepository (operate on findAll() result).</w:t>
       </w:r>
     </w:p>
     <w:p>
@@ -764,54 +570,67 @@
         <w:rPr>
           <w:rFonts w:ascii="Times New Roman" w:hAnsi="Times New Roman" w:cs="Times New Roman"/>
         </w:rPr>
-        <w:t>Use JSON date/time formats your models expect:</w:t>
-      </w:r>
-    </w:p>
-    <w:p>
-      <w:pPr>
-        <w:numPr>
-          <w:ilvl w:val="1"/>
-          <w:numId w:val="4"/>
-        </w:numPr>
-        <w:rPr>
-          <w:rFonts w:ascii="Times New Roman" w:hAnsi="Times New Roman" w:cs="Times New Roman"/>
-        </w:rPr>
-      </w:pPr>
-      <w:proofErr w:type="spellStart"/>
-      <w:r>
-        <w:rPr>
-          <w:rFonts w:ascii="Times New Roman" w:hAnsi="Times New Roman" w:cs="Times New Roman"/>
-        </w:rPr>
-        <w:t>LocalTime</w:t>
-      </w:r>
-      <w:proofErr w:type="spellEnd"/>
-      <w:r>
-        <w:rPr>
-          <w:rFonts w:ascii="Times New Roman" w:hAnsi="Times New Roman" w:cs="Times New Roman"/>
-        </w:rPr>
-        <w:t xml:space="preserve"> as "</w:t>
-      </w:r>
-      <w:proofErr w:type="spellStart"/>
-      <w:r>
-        <w:rPr>
-          <w:rFonts w:ascii="Times New Roman" w:hAnsi="Times New Roman" w:cs="Times New Roman"/>
-        </w:rPr>
-        <w:t>HH:</w:t>
-      </w:r>
-      <w:proofErr w:type="gramStart"/>
-      <w:r>
-        <w:rPr>
-          <w:rFonts w:ascii="Times New Roman" w:hAnsi="Times New Roman" w:cs="Times New Roman"/>
-        </w:rPr>
-        <w:t>mm:ss</w:t>
-      </w:r>
-      <w:proofErr w:type="spellEnd"/>
-      <w:proofErr w:type="gramEnd"/>
-      <w:r>
-        <w:rPr>
-          <w:rFonts w:ascii="Times New Roman" w:hAnsi="Times New Roman" w:cs="Times New Roman"/>
-        </w:rPr>
-        <w:t>" (ISO time string).</w:t>
+        <w:t>Us</w:t>
+      </w:r>
+      <w:r>
+        <w:rPr>
+          <w:rFonts w:ascii="Times New Roman" w:hAnsi="Times New Roman" w:cs="Times New Roman"/>
+        </w:rPr>
+        <w:t>ing</w:t>
+      </w:r>
+      <w:r>
+        <w:rPr>
+          <w:rFonts w:ascii="Times New Roman" w:hAnsi="Times New Roman" w:cs="Times New Roman"/>
+        </w:rPr>
+        <w:t xml:space="preserve"> JSON date/time formats</w:t>
+      </w:r>
+      <w:r>
+        <w:rPr>
+          <w:rFonts w:ascii="Times New Roman" w:hAnsi="Times New Roman" w:cs="Times New Roman"/>
+        </w:rPr>
+        <w:t xml:space="preserve"> </w:t>
+      </w:r>
+      <w:r>
+        <w:rPr>
+          <w:rFonts w:ascii="Times New Roman" w:hAnsi="Times New Roman" w:cs="Times New Roman"/>
+        </w:rPr>
+        <w:t>models expect:</w:t>
+      </w:r>
+      <w:r>
+        <w:rPr>
+          <w:rFonts w:ascii="Times New Roman" w:hAnsi="Times New Roman" w:cs="Times New Roman"/>
+        </w:rPr>
+        <w:t xml:space="preserve"> </w:t>
+      </w:r>
+      <w:r>
+        <w:rPr>
+          <w:rFonts w:ascii="Times New Roman" w:hAnsi="Times New Roman" w:cs="Times New Roman"/>
+        </w:rPr>
+        <w:t xml:space="preserve">LocalTime </w:t>
+      </w:r>
+      <w:r>
+        <w:rPr>
+          <w:rFonts w:ascii="Times New Roman" w:hAnsi="Times New Roman" w:cs="Times New Roman"/>
+        </w:rPr>
+        <w:t>-</w:t>
+      </w:r>
+      <w:r>
+        <w:rPr>
+          <w:rFonts w:ascii="Times New Roman" w:hAnsi="Times New Roman" w:cs="Times New Roman"/>
+        </w:rPr>
+        <w:t>"</w:t>
+      </w:r>
+      <w:r>
+        <w:rPr>
+          <w:rFonts w:ascii="Times New Roman" w:hAnsi="Times New Roman" w:cs="Times New Roman"/>
+        </w:rPr>
+        <w:t>hh</w:t>
+      </w:r>
+      <w:r>
+        <w:rPr>
+          <w:rFonts w:ascii="Times New Roman" w:hAnsi="Times New Roman" w:cs="Times New Roman"/>
+        </w:rPr>
+        <w:t>:mm:ss" (ISO time string).</w:t>
       </w:r>
     </w:p>
     <w:p>
@@ -859,22 +678,22 @@
         <w:rPr>
           <w:rFonts w:ascii="Times New Roman" w:hAnsi="Times New Roman" w:cs="Times New Roman"/>
         </w:rPr>
+        <w:t>Pretty-print output (human-friendly review).</w:t>
+      </w:r>
+    </w:p>
+    <w:p>
+      <w:pPr>
+        <w:rPr>
+          <w:rFonts w:ascii="Times New Roman" w:hAnsi="Times New Roman" w:cs="Times New Roman"/>
+        </w:rPr>
+      </w:pPr>
+      <w:r>
+        <w:rPr>
+          <w:rFonts w:ascii="Times New Roman" w:hAnsi="Times New Roman" w:cs="Times New Roman"/>
+        </w:rPr>
         <w:lastRenderedPageBreak/>
-        <w:t>Pretty-print output (human-friendly review).</w:t>
-      </w:r>
-    </w:p>
-    <w:p>
-      <w:pPr>
-        <w:rPr>
-          <w:rFonts w:ascii="Times New Roman" w:hAnsi="Times New Roman" w:cs="Times New Roman"/>
-        </w:rPr>
-      </w:pPr>
-      <w:r>
-        <w:rPr>
-          <w:rFonts w:ascii="Times New Roman" w:hAnsi="Times New Roman" w:cs="Times New Roman"/>
-        </w:rPr>
         <w:pict w14:anchorId="7E905DD6">
-          <v:rect id="_x0000_i1067" style="width:0;height:1.5pt" o:hrstd="t" o:hr="t" fillcolor="#a0a0a0" stroked="f"/>
+          <v:rect id="_x0000_i1025" style="width:0;height:1.5pt" o:hrstd="t" o:hr="t" fillcolor="#a0a0a0" stroked="f"/>
         </w:pict>
       </w:r>
     </w:p>
@@ -920,47 +739,11 @@
           <w:rFonts w:ascii="Times New Roman" w:hAnsi="Times New Roman" w:cs="Times New Roman"/>
         </w:rPr>
       </w:pPr>
-      <w:proofErr w:type="spellStart"/>
-      <w:r>
-        <w:rPr>
-          <w:rFonts w:ascii="Times New Roman" w:hAnsi="Times New Roman" w:cs="Times New Roman"/>
-        </w:rPr>
-        <w:t>fms.data-dir</w:t>
-      </w:r>
-      <w:proofErr w:type="spellEnd"/>
-      <w:r>
-        <w:rPr>
-          <w:rFonts w:ascii="Times New Roman" w:hAnsi="Times New Roman" w:cs="Times New Roman"/>
-        </w:rPr>
-        <w:t xml:space="preserve"> → runtime writable </w:t>
-      </w:r>
-      <w:proofErr w:type="spellStart"/>
-      <w:r>
-        <w:rPr>
-          <w:rFonts w:ascii="Times New Roman" w:hAnsi="Times New Roman" w:cs="Times New Roman"/>
-        </w:rPr>
-        <w:t>dir</w:t>
-      </w:r>
-      <w:proofErr w:type="spellEnd"/>
-      <w:r>
-        <w:rPr>
-          <w:rFonts w:ascii="Times New Roman" w:hAnsi="Times New Roman" w:cs="Times New Roman"/>
-        </w:rPr>
-        <w:t xml:space="preserve"> (</w:t>
-      </w:r>
-      <w:proofErr w:type="gramStart"/>
-      <w:r>
-        <w:rPr>
-          <w:rFonts w:ascii="Times New Roman" w:hAnsi="Times New Roman" w:cs="Times New Roman"/>
-        </w:rPr>
-        <w:t>default .</w:t>
-      </w:r>
-      <w:proofErr w:type="gramEnd"/>
-      <w:r>
-        <w:rPr>
-          <w:rFonts w:ascii="Times New Roman" w:hAnsi="Times New Roman" w:cs="Times New Roman"/>
-        </w:rPr>
-        <w:t>/data).</w:t>
+      <w:r>
+        <w:rPr>
+          <w:rFonts w:ascii="Times New Roman" w:hAnsi="Times New Roman" w:cs="Times New Roman"/>
+        </w:rPr>
+        <w:t>fms.data-dir → runtime writable dir (default ./data).</w:t>
       </w:r>
     </w:p>
     <w:p>
@@ -977,23 +760,7 @@
         <w:rPr>
           <w:rFonts w:ascii="Times New Roman" w:hAnsi="Times New Roman" w:cs="Times New Roman"/>
         </w:rPr>
-        <w:t xml:space="preserve">(Optionally) </w:t>
-      </w:r>
-      <w:proofErr w:type="spellStart"/>
-      <w:proofErr w:type="gramStart"/>
-      <w:r>
-        <w:rPr>
-          <w:rFonts w:ascii="Times New Roman" w:hAnsi="Times New Roman" w:cs="Times New Roman"/>
-        </w:rPr>
-        <w:t>fms.auto</w:t>
-      </w:r>
-      <w:proofErr w:type="spellEnd"/>
-      <w:proofErr w:type="gramEnd"/>
-      <w:r>
-        <w:rPr>
-          <w:rFonts w:ascii="Times New Roman" w:hAnsi="Times New Roman" w:cs="Times New Roman"/>
-        </w:rPr>
-        <w:t>-seed=true/false → tied to profile.</w:t>
+        <w:t>(Optionally) fms.auto-seed=true/false → tied to profile.</w:t>
       </w:r>
     </w:p>
     <w:p>
@@ -1025,21 +792,7 @@
         <w:rPr>
           <w:rFonts w:ascii="Times New Roman" w:hAnsi="Times New Roman" w:cs="Times New Roman"/>
         </w:rPr>
-        <w:t>Ensure ${</w:t>
-      </w:r>
-      <w:proofErr w:type="spellStart"/>
-      <w:r>
-        <w:rPr>
-          <w:rFonts w:ascii="Times New Roman" w:hAnsi="Times New Roman" w:cs="Times New Roman"/>
-        </w:rPr>
-        <w:t>fms.data-dir</w:t>
-      </w:r>
-      <w:proofErr w:type="spellEnd"/>
-      <w:r>
-        <w:rPr>
-          <w:rFonts w:ascii="Times New Roman" w:hAnsi="Times New Roman" w:cs="Times New Roman"/>
-        </w:rPr>
-        <w:t>} exists (create if missing).</w:t>
+        <w:t>Ensure ${fms.data-dir} exists (create if missing).</w:t>
       </w:r>
     </w:p>
     <w:p>
@@ -1056,39 +809,7 @@
         <w:rPr>
           <w:rFonts w:ascii="Times New Roman" w:hAnsi="Times New Roman" w:cs="Times New Roman"/>
         </w:rPr>
-        <w:t>For each locked file name (</w:t>
-      </w:r>
-      <w:proofErr w:type="spellStart"/>
-      <w:proofErr w:type="gramStart"/>
-      <w:r>
-        <w:rPr>
-          <w:rFonts w:ascii="Times New Roman" w:hAnsi="Times New Roman" w:cs="Times New Roman"/>
-        </w:rPr>
-        <w:t>flights.json</w:t>
-      </w:r>
-      <w:proofErr w:type="spellEnd"/>
-      <w:proofErr w:type="gramEnd"/>
-      <w:r>
-        <w:rPr>
-          <w:rFonts w:ascii="Times New Roman" w:hAnsi="Times New Roman" w:cs="Times New Roman"/>
-        </w:rPr>
-        <w:t xml:space="preserve">, </w:t>
-      </w:r>
-      <w:proofErr w:type="spellStart"/>
-      <w:proofErr w:type="gramStart"/>
-      <w:r>
-        <w:rPr>
-          <w:rFonts w:ascii="Times New Roman" w:hAnsi="Times New Roman" w:cs="Times New Roman"/>
-        </w:rPr>
-        <w:t>airplanes.json</w:t>
-      </w:r>
-      <w:proofErr w:type="spellEnd"/>
-      <w:proofErr w:type="gramEnd"/>
-      <w:r>
-        <w:rPr>
-          <w:rFonts w:ascii="Times New Roman" w:hAnsi="Times New Roman" w:cs="Times New Roman"/>
-        </w:rPr>
-        <w:t>, …):</w:t>
+        <w:t>For each file name (flights.json, airplanes.json, …):</w:t>
       </w:r>
     </w:p>
     <w:p>
@@ -1134,21 +855,7 @@
           <w:rFonts w:ascii="Times New Roman" w:hAnsi="Times New Roman" w:cs="Times New Roman"/>
         </w:rPr>
         <w:br/>
-        <w:t xml:space="preserve">If missing in runtime </w:t>
-      </w:r>
-      <w:proofErr w:type="spellStart"/>
-      <w:r>
-        <w:rPr>
-          <w:rFonts w:ascii="Times New Roman" w:hAnsi="Times New Roman" w:cs="Times New Roman"/>
-        </w:rPr>
-        <w:t>dir</w:t>
-      </w:r>
-      <w:proofErr w:type="spellEnd"/>
-      <w:r>
-        <w:rPr>
-          <w:rFonts w:ascii="Times New Roman" w:hAnsi="Times New Roman" w:cs="Times New Roman"/>
-        </w:rPr>
-        <w:t xml:space="preserve"> → </w:t>
+        <w:t xml:space="preserve">If missing in runtime dir → </w:t>
       </w:r>
       <w:r>
         <w:rPr>
@@ -1162,21 +869,7 @@
         <w:rPr>
           <w:rFonts w:ascii="Times New Roman" w:hAnsi="Times New Roman" w:cs="Times New Roman"/>
         </w:rPr>
-        <w:t xml:space="preserve"> from </w:t>
-      </w:r>
-      <w:proofErr w:type="spellStart"/>
-      <w:r>
-        <w:rPr>
-          <w:rFonts w:ascii="Times New Roman" w:hAnsi="Times New Roman" w:cs="Times New Roman"/>
-        </w:rPr>
-        <w:t>classpath</w:t>
-      </w:r>
-      <w:proofErr w:type="spellEnd"/>
-      <w:r>
-        <w:rPr>
-          <w:rFonts w:ascii="Times New Roman" w:hAnsi="Times New Roman" w:cs="Times New Roman"/>
-        </w:rPr>
-        <w:t>:/data/.</w:t>
+        <w:t xml:space="preserve"> from classpath:/data/.</w:t>
       </w:r>
       <w:r>
         <w:rPr>
@@ -1246,21 +939,7 @@
         <w:rPr>
           <w:rFonts w:ascii="Times New Roman" w:hAnsi="Times New Roman" w:cs="Times New Roman"/>
         </w:rPr>
-        <w:t xml:space="preserve">After seeding/validation, </w:t>
-      </w:r>
-      <w:proofErr w:type="spellStart"/>
-      <w:r>
-        <w:rPr>
-          <w:rFonts w:ascii="Times New Roman" w:hAnsi="Times New Roman" w:cs="Times New Roman"/>
-        </w:rPr>
-        <w:t>InFileRepository</w:t>
-      </w:r>
-      <w:proofErr w:type="spellEnd"/>
-      <w:r>
-        <w:rPr>
-          <w:rFonts w:ascii="Times New Roman" w:hAnsi="Times New Roman" w:cs="Times New Roman"/>
-        </w:rPr>
-        <w:t xml:space="preserve"> loads the runtime file into memory.</w:t>
+        <w:t>After seeding/validation, InFileRepository loads the runtime file into memory.</w:t>
       </w:r>
     </w:p>
     <w:p>
@@ -1323,39 +1002,7 @@
         <w:rPr>
           <w:rFonts w:ascii="Times New Roman" w:hAnsi="Times New Roman" w:cs="Times New Roman"/>
         </w:rPr>
-        <w:t xml:space="preserve">Referential integrity where applicable (e.g., </w:t>
-      </w:r>
-      <w:proofErr w:type="spellStart"/>
-      <w:proofErr w:type="gramStart"/>
-      <w:r>
-        <w:rPr>
-          <w:rFonts w:ascii="Times New Roman" w:hAnsi="Times New Roman" w:cs="Times New Roman"/>
-        </w:rPr>
-        <w:t>flight.airplaneId</w:t>
-      </w:r>
-      <w:proofErr w:type="spellEnd"/>
-      <w:proofErr w:type="gramEnd"/>
-      <w:r>
-        <w:rPr>
-          <w:rFonts w:ascii="Times New Roman" w:hAnsi="Times New Roman" w:cs="Times New Roman"/>
-        </w:rPr>
-        <w:t xml:space="preserve"> exists in </w:t>
-      </w:r>
-      <w:proofErr w:type="spellStart"/>
-      <w:proofErr w:type="gramStart"/>
-      <w:r>
-        <w:rPr>
-          <w:rFonts w:ascii="Times New Roman" w:hAnsi="Times New Roman" w:cs="Times New Roman"/>
-        </w:rPr>
-        <w:t>airplanes.json</w:t>
-      </w:r>
-      <w:proofErr w:type="spellEnd"/>
-      <w:proofErr w:type="gramEnd"/>
-      <w:r>
-        <w:rPr>
-          <w:rFonts w:ascii="Times New Roman" w:hAnsi="Times New Roman" w:cs="Times New Roman"/>
-        </w:rPr>
-        <w:t>).</w:t>
+        <w:t>Referential integrity where applicable (e.g., flight.airplaneId exists in airplanes.json).</w:t>
       </w:r>
     </w:p>
     <w:p>
@@ -1369,7 +1016,7 @@
           <w:rFonts w:ascii="Times New Roman" w:hAnsi="Times New Roman" w:cs="Times New Roman"/>
         </w:rPr>
         <w:pict w14:anchorId="036CCDE9">
-          <v:rect id="_x0000_i1068" style="width:0;height:1.5pt" o:hrstd="t" o:hr="t" fillcolor="#a0a0a0" stroked="f"/>
+          <v:rect id="_x0000_i1026" style="width:0;height:1.5pt" o:hrstd="t" o:hr="t" fillcolor="#a0a0a0" stroked="f"/>
         </w:pict>
       </w:r>
     </w:p>
@@ -1414,21 +1061,7 @@
         <w:rPr>
           <w:rFonts w:ascii="Times New Roman" w:hAnsi="Times New Roman" w:cs="Times New Roman"/>
         </w:rPr>
-        <w:t xml:space="preserve"> </w:t>
-      </w:r>
-      <w:proofErr w:type="spellStart"/>
-      <w:r>
-        <w:rPr>
-          <w:rFonts w:ascii="Times New Roman" w:hAnsi="Times New Roman" w:cs="Times New Roman"/>
-        </w:rPr>
-        <w:t>InFileRepository</w:t>
-      </w:r>
-      <w:proofErr w:type="spellEnd"/>
-      <w:r>
-        <w:rPr>
-          <w:rFonts w:ascii="Times New Roman" w:hAnsi="Times New Roman" w:cs="Times New Roman"/>
-        </w:rPr>
-        <w:t>&lt;T, ID&gt;, passes:</w:t>
+        <w:t xml:space="preserve"> InFileRepository&lt;T, ID&gt;, passes:</w:t>
       </w:r>
     </w:p>
     <w:p>
@@ -1509,23 +1142,13 @@
         </w:rPr>
         <w:t xml:space="preserve">and the </w:t>
       </w:r>
-      <w:proofErr w:type="gramStart"/>
-      <w:r>
-        <w:rPr>
-          <w:rFonts w:ascii="Times New Roman" w:hAnsi="Times New Roman" w:cs="Times New Roman"/>
-          <w:b/>
-          <w:bCs/>
-        </w:rPr>
-        <w:t>type</w:t>
-      </w:r>
-      <w:proofErr w:type="gramEnd"/>
-      <w:r>
-        <w:rPr>
-          <w:rFonts w:ascii="Times New Roman" w:hAnsi="Times New Roman" w:cs="Times New Roman"/>
-          <w:b/>
-          <w:bCs/>
-        </w:rPr>
-        <w:t xml:space="preserve"> info</w:t>
+      <w:r>
+        <w:rPr>
+          <w:rFonts w:ascii="Times New Roman" w:hAnsi="Times New Roman" w:cs="Times New Roman"/>
+          <w:b/>
+          <w:bCs/>
+        </w:rPr>
+        <w:t>type info</w:t>
       </w:r>
       <w:r>
         <w:rPr>
@@ -1544,21 +1167,7 @@
         <w:rPr>
           <w:rFonts w:ascii="Times New Roman" w:hAnsi="Times New Roman" w:cs="Times New Roman"/>
         </w:rPr>
-        <w:t xml:space="preserve">No extra logic here (requirement: all CRUD centralized in </w:t>
-      </w:r>
-      <w:proofErr w:type="spellStart"/>
-      <w:r>
-        <w:rPr>
-          <w:rFonts w:ascii="Times New Roman" w:hAnsi="Times New Roman" w:cs="Times New Roman"/>
-        </w:rPr>
-        <w:t>InFileRepository</w:t>
-      </w:r>
-      <w:proofErr w:type="spellEnd"/>
-      <w:r>
-        <w:rPr>
-          <w:rFonts w:ascii="Times New Roman" w:hAnsi="Times New Roman" w:cs="Times New Roman"/>
-        </w:rPr>
-        <w:t>).</w:t>
+        <w:t>No extra logic here (requirement: all CRUD centralized in InFileRepository).</w:t>
       </w:r>
     </w:p>
     <w:p>
@@ -1572,7 +1181,7 @@
           <w:rFonts w:ascii="Times New Roman" w:hAnsi="Times New Roman" w:cs="Times New Roman"/>
         </w:rPr>
         <w:pict w14:anchorId="00241E2B">
-          <v:rect id="_x0000_i1069" style="width:0;height:1.5pt" o:hrstd="t" o:hr="t" fillcolor="#a0a0a0" stroked="f"/>
+          <v:rect id="_x0000_i1027" style="width:0;height:1.5pt" o:hrstd="t" o:hr="t" fillcolor="#a0a0a0" stroked="f"/>
         </w:pict>
       </w:r>
     </w:p>
@@ -1607,46 +1216,33 @@
         <w:rPr>
           <w:rFonts w:ascii="Times New Roman" w:hAnsi="Times New Roman" w:cs="Times New Roman"/>
         </w:rPr>
-        <w:lastRenderedPageBreak/>
-        <w:t xml:space="preserve">Keep your </w:t>
-      </w:r>
-      <w:proofErr w:type="spellStart"/>
-      <w:r>
-        <w:rPr>
-          <w:rFonts w:ascii="Times New Roman" w:hAnsi="Times New Roman" w:cs="Times New Roman"/>
-          <w:b/>
-          <w:bCs/>
-        </w:rPr>
-        <w:t>BaseServiceImpl</w:t>
-      </w:r>
-      <w:proofErr w:type="spellEnd"/>
-      <w:r>
-        <w:rPr>
-          <w:rFonts w:ascii="Times New Roman" w:hAnsi="Times New Roman" w:cs="Times New Roman"/>
-          <w:b/>
-          <w:bCs/>
-        </w:rPr>
-        <w:t>&lt;T, ID&gt;</w:t>
-      </w:r>
-      <w:r>
-        <w:rPr>
-          <w:rFonts w:ascii="Times New Roman" w:hAnsi="Times New Roman" w:cs="Times New Roman"/>
-        </w:rPr>
-        <w:t xml:space="preserve"> and entity services (e.g., </w:t>
-      </w:r>
-      <w:proofErr w:type="spellStart"/>
-      <w:r>
-        <w:rPr>
-          <w:rFonts w:ascii="Times New Roman" w:hAnsi="Times New Roman" w:cs="Times New Roman"/>
-        </w:rPr>
-        <w:t>FlightServiceImpl</w:t>
-      </w:r>
-      <w:proofErr w:type="spellEnd"/>
-      <w:r>
-        <w:rPr>
-          <w:rFonts w:ascii="Times New Roman" w:hAnsi="Times New Roman" w:cs="Times New Roman"/>
-        </w:rPr>
-        <w:t xml:space="preserve">) </w:t>
+        <w:t>Keep</w:t>
+      </w:r>
+      <w:r>
+        <w:rPr>
+          <w:rFonts w:ascii="Times New Roman" w:hAnsi="Times New Roman" w:cs="Times New Roman"/>
+        </w:rPr>
+        <w:t>ing</w:t>
+      </w:r>
+      <w:r>
+        <w:rPr>
+          <w:rFonts w:ascii="Times New Roman" w:hAnsi="Times New Roman" w:cs="Times New Roman"/>
+        </w:rPr>
+        <w:t xml:space="preserve"> </w:t>
+      </w:r>
+      <w:r>
+        <w:rPr>
+          <w:rFonts w:ascii="Times New Roman" w:hAnsi="Times New Roman" w:cs="Times New Roman"/>
+          <w:b/>
+          <w:bCs/>
+        </w:rPr>
+        <w:t>BaseServiceImpl&lt;T, ID&gt;</w:t>
+      </w:r>
+      <w:r>
+        <w:rPr>
+          <w:rFonts w:ascii="Times New Roman" w:hAnsi="Times New Roman" w:cs="Times New Roman"/>
+        </w:rPr>
+        <w:t xml:space="preserve"> and entity services (e.g., FlightServiceImpl) </w:t>
       </w:r>
       <w:r>
         <w:rPr>
@@ -1673,41 +1269,28 @@
           <w:rFonts w:ascii="Times New Roman" w:hAnsi="Times New Roman" w:cs="Times New Roman"/>
         </w:rPr>
       </w:pPr>
-      <w:proofErr w:type="gramStart"/>
-      <w:r>
-        <w:rPr>
-          <w:rFonts w:ascii="Times New Roman" w:hAnsi="Times New Roman" w:cs="Times New Roman"/>
-          <w:b/>
-          <w:bCs/>
-        </w:rPr>
-        <w:t>Remove</w:t>
-      </w:r>
-      <w:r>
-        <w:rPr>
-          <w:rFonts w:ascii="Times New Roman" w:hAnsi="Times New Roman" w:cs="Times New Roman"/>
-        </w:rPr>
-        <w:t xml:space="preserve"> @</w:t>
-      </w:r>
-      <w:proofErr w:type="gramEnd"/>
-      <w:r>
-        <w:rPr>
-          <w:rFonts w:ascii="Times New Roman" w:hAnsi="Times New Roman" w:cs="Times New Roman"/>
-        </w:rPr>
-        <w:t xml:space="preserve">PostConstruct data </w:t>
-      </w:r>
-      <w:proofErr w:type="spellStart"/>
-      <w:r>
-        <w:rPr>
-          <w:rFonts w:ascii="Times New Roman" w:hAnsi="Times New Roman" w:cs="Times New Roman"/>
-        </w:rPr>
-        <w:t>preloaders</w:t>
-      </w:r>
-      <w:proofErr w:type="spellEnd"/>
-      <w:r>
-        <w:rPr>
-          <w:rFonts w:ascii="Times New Roman" w:hAnsi="Times New Roman" w:cs="Times New Roman"/>
-        </w:rPr>
-        <w:t xml:space="preserve"> (data now comes from seed JSON).</w:t>
+      <w:r>
+        <w:rPr>
+          <w:rFonts w:ascii="Times New Roman" w:hAnsi="Times New Roman" w:cs="Times New Roman"/>
+          <w:b/>
+          <w:bCs/>
+        </w:rPr>
+        <w:lastRenderedPageBreak/>
+        <w:t>Remov</w:t>
+      </w:r>
+      <w:r>
+        <w:rPr>
+          <w:rFonts w:ascii="Times New Roman" w:hAnsi="Times New Roman" w:cs="Times New Roman"/>
+          <w:b/>
+          <w:bCs/>
+        </w:rPr>
+        <w:t>ing</w:t>
+      </w:r>
+      <w:r>
+        <w:rPr>
+          <w:rFonts w:ascii="Times New Roman" w:hAnsi="Times New Roman" w:cs="Times New Roman"/>
+        </w:rPr>
+        <w:t xml:space="preserve"> @PostConstruct data preloaders (data now comes from seed JSON).</w:t>
       </w:r>
     </w:p>
     <w:p>
@@ -1724,29 +1307,13 @@
         <w:rPr>
           <w:rFonts w:ascii="Times New Roman" w:hAnsi="Times New Roman" w:cs="Times New Roman"/>
         </w:rPr>
-        <w:t>Your domain-specific finders stay as they are (they call repo(</w:t>
-      </w:r>
-      <w:proofErr w:type="gramStart"/>
-      <w:r>
-        <w:rPr>
-          <w:rFonts w:ascii="Times New Roman" w:hAnsi="Times New Roman" w:cs="Times New Roman"/>
-        </w:rPr>
-        <w:t>).</w:t>
-      </w:r>
-      <w:proofErr w:type="spellStart"/>
-      <w:r>
-        <w:rPr>
-          <w:rFonts w:ascii="Times New Roman" w:hAnsi="Times New Roman" w:cs="Times New Roman"/>
-        </w:rPr>
-        <w:t>findAll</w:t>
-      </w:r>
-      <w:proofErr w:type="spellEnd"/>
-      <w:proofErr w:type="gramEnd"/>
-      <w:r>
-        <w:rPr>
-          <w:rFonts w:ascii="Times New Roman" w:hAnsi="Times New Roman" w:cs="Times New Roman"/>
-        </w:rPr>
-        <w:t>()).</w:t>
+        <w:t>D</w:t>
+      </w:r>
+      <w:r>
+        <w:rPr>
+          <w:rFonts w:ascii="Times New Roman" w:hAnsi="Times New Roman" w:cs="Times New Roman"/>
+        </w:rPr>
+        <w:t>omain-specific finders stay as they are (they call repo().findAll()).</w:t>
       </w:r>
     </w:p>
     <w:p>
@@ -1760,7 +1327,7 @@
           <w:rFonts w:ascii="Times New Roman" w:hAnsi="Times New Roman" w:cs="Times New Roman"/>
         </w:rPr>
         <w:pict w14:anchorId="04A605C8">
-          <v:rect id="_x0000_i1070" style="width:0;height:1.5pt" o:hrstd="t" o:hr="t" fillcolor="#a0a0a0" stroked="f"/>
+          <v:rect id="_x0000_i1028" style="width:0;height:1.5pt" o:hrstd="t" o:hr="t" fillcolor="#a0a0a0" stroked="f"/>
         </w:pict>
       </w:r>
     </w:p>
@@ -1778,25 +1345,7 @@
           <w:b/>
           <w:bCs/>
         </w:rPr>
-        <w:t xml:space="preserve">5) Controller &amp; </w:t>
-      </w:r>
-      <w:proofErr w:type="spellStart"/>
-      <w:r>
-        <w:rPr>
-          <w:rFonts w:ascii="Times New Roman" w:hAnsi="Times New Roman" w:cs="Times New Roman"/>
-          <w:b/>
-          <w:bCs/>
-        </w:rPr>
-        <w:t>Thymeleaf</w:t>
-      </w:r>
-      <w:proofErr w:type="spellEnd"/>
-      <w:r>
-        <w:rPr>
-          <w:rFonts w:ascii="Times New Roman" w:hAnsi="Times New Roman" w:cs="Times New Roman"/>
-          <w:b/>
-          <w:bCs/>
-        </w:rPr>
-        <w:t xml:space="preserve"> views</w:t>
+        <w:t>5) Controller &amp; Thymeleaf views</w:t>
       </w:r>
     </w:p>
     <w:p>
@@ -1821,21 +1370,31 @@
         <w:rPr>
           <w:rFonts w:ascii="Times New Roman" w:hAnsi="Times New Roman" w:cs="Times New Roman"/>
         </w:rPr>
-        <w:t xml:space="preserve"> </w:t>
-      </w:r>
-      <w:proofErr w:type="gramStart"/>
-      <w:r>
-        <w:rPr>
-          <w:rFonts w:ascii="Times New Roman" w:hAnsi="Times New Roman" w:cs="Times New Roman"/>
-        </w:rPr>
-        <w:t>needed</w:t>
-      </w:r>
-      <w:proofErr w:type="gramEnd"/>
-      <w:r>
-        <w:rPr>
-          <w:rFonts w:ascii="Times New Roman" w:hAnsi="Times New Roman" w:cs="Times New Roman"/>
-        </w:rPr>
-        <w:t>. You already support:</w:t>
+        <w:t xml:space="preserve"> needed. </w:t>
+      </w:r>
+      <w:r>
+        <w:rPr>
+          <w:rFonts w:ascii="Times New Roman" w:hAnsi="Times New Roman" w:cs="Times New Roman"/>
+        </w:rPr>
+        <w:t>A</w:t>
+      </w:r>
+      <w:r>
+        <w:rPr>
+          <w:rFonts w:ascii="Times New Roman" w:hAnsi="Times New Roman" w:cs="Times New Roman"/>
+        </w:rPr>
+        <w:t>lready support</w:t>
+      </w:r>
+      <w:r>
+        <w:rPr>
+          <w:rFonts w:ascii="Times New Roman" w:hAnsi="Times New Roman" w:cs="Times New Roman"/>
+        </w:rPr>
+        <w:t>ing</w:t>
+      </w:r>
+      <w:r>
+        <w:rPr>
+          <w:rFonts w:ascii="Times New Roman" w:hAnsi="Times New Roman" w:cs="Times New Roman"/>
+        </w:rPr>
+        <w:t>:</w:t>
       </w:r>
     </w:p>
     <w:p>
@@ -1871,7 +1430,6 @@
         </w:rPr>
         <w:t xml:space="preserve">After each action, the repository </w:t>
       </w:r>
-      <w:proofErr w:type="gramStart"/>
       <w:r>
         <w:rPr>
           <w:rFonts w:ascii="Times New Roman" w:hAnsi="Times New Roman" w:cs="Times New Roman"/>
@@ -1880,7 +1438,6 @@
         </w:rPr>
         <w:t>persists</w:t>
       </w:r>
-      <w:proofErr w:type="gramEnd"/>
       <w:r>
         <w:rPr>
           <w:rFonts w:ascii="Times New Roman" w:hAnsi="Times New Roman" w:cs="Times New Roman"/>
@@ -1890,55 +1447,16 @@
     </w:p>
     <w:p>
       <w:pPr>
-        <w:numPr>
-          <w:ilvl w:val="0"/>
-          <w:numId w:val="10"/>
-        </w:numPr>
-        <w:rPr>
-          <w:rFonts w:ascii="Times New Roman" w:hAnsi="Times New Roman" w:cs="Times New Roman"/>
-        </w:rPr>
-      </w:pPr>
-      <w:r>
-        <w:rPr>
-          <w:rFonts w:ascii="Times New Roman" w:hAnsi="Times New Roman" w:cs="Times New Roman"/>
-        </w:rPr>
-        <w:t xml:space="preserve">If you use pagination via </w:t>
-      </w:r>
-      <w:proofErr w:type="spellStart"/>
-      <w:proofErr w:type="gramStart"/>
-      <w:r>
-        <w:rPr>
-          <w:rFonts w:ascii="Times New Roman" w:hAnsi="Times New Roman" w:cs="Times New Roman"/>
-        </w:rPr>
-        <w:t>findAll</w:t>
-      </w:r>
-      <w:proofErr w:type="spellEnd"/>
-      <w:r>
-        <w:rPr>
-          <w:rFonts w:ascii="Times New Roman" w:hAnsi="Times New Roman" w:cs="Times New Roman"/>
-        </w:rPr>
-        <w:t>(</w:t>
-      </w:r>
-      <w:proofErr w:type="gramEnd"/>
-      <w:r>
-        <w:rPr>
-          <w:rFonts w:ascii="Times New Roman" w:hAnsi="Times New Roman" w:cs="Times New Roman"/>
-        </w:rPr>
-        <w:t>offset, limit), continue the same way.</w:t>
-      </w:r>
-    </w:p>
-    <w:p>
-      <w:pPr>
-        <w:rPr>
-          <w:rFonts w:ascii="Times New Roman" w:hAnsi="Times New Roman" w:cs="Times New Roman"/>
-        </w:rPr>
-      </w:pPr>
-      <w:r>
-        <w:rPr>
-          <w:rFonts w:ascii="Times New Roman" w:hAnsi="Times New Roman" w:cs="Times New Roman"/>
-        </w:rPr>
-        <w:pict w14:anchorId="703878EF">
-          <v:rect id="_x0000_i1071" style="width:0;height:1.5pt" o:hrstd="t" o:hr="t" fillcolor="#a0a0a0" stroked="f"/>
+        <w:rPr>
+          <w:rFonts w:ascii="Times New Roman" w:hAnsi="Times New Roman" w:cs="Times New Roman"/>
+        </w:rPr>
+      </w:pPr>
+      <w:r>
+        <w:rPr>
+          <w:rFonts w:ascii="Times New Roman" w:hAnsi="Times New Roman" w:cs="Times New Roman"/>
+        </w:rPr>
+        <w:pict w14:anchorId="0FAF19FF">
+          <v:rect id="_x0000_i1031" style="width:0;height:1.5pt" o:hrstd="t" o:hr="t" fillcolor="#a0a0a0" stroked="f"/>
         </w:pict>
       </w:r>
     </w:p>
@@ -1956,637 +1474,15 @@
           <w:b/>
           <w:bCs/>
         </w:rPr>
-        <w:t>6) Wiring order (step-by-step)</w:t>
-      </w:r>
-    </w:p>
-    <w:p>
-      <w:pPr>
-        <w:numPr>
-          <w:ilvl w:val="0"/>
-          <w:numId w:val="11"/>
-        </w:numPr>
-        <w:rPr>
-          <w:rFonts w:ascii="Times New Roman" w:hAnsi="Times New Roman" w:cs="Times New Roman"/>
-        </w:rPr>
-      </w:pPr>
-      <w:r>
-        <w:rPr>
-          <w:rFonts w:ascii="Times New Roman" w:hAnsi="Times New Roman" w:cs="Times New Roman"/>
-          <w:b/>
-          <w:bCs/>
-        </w:rPr>
-        <w:t>Add config</w:t>
-      </w:r>
-      <w:r>
-        <w:rPr>
-          <w:rFonts w:ascii="Times New Roman" w:hAnsi="Times New Roman" w:cs="Times New Roman"/>
-        </w:rPr>
-        <w:t xml:space="preserve">: </w:t>
-      </w:r>
-      <w:proofErr w:type="spellStart"/>
-      <w:r>
-        <w:rPr>
-          <w:rFonts w:ascii="Times New Roman" w:hAnsi="Times New Roman" w:cs="Times New Roman"/>
-        </w:rPr>
-        <w:t>fms.data-dir</w:t>
-      </w:r>
-      <w:proofErr w:type="spellEnd"/>
-      <w:proofErr w:type="gramStart"/>
-      <w:r>
-        <w:rPr>
-          <w:rFonts w:ascii="Times New Roman" w:hAnsi="Times New Roman" w:cs="Times New Roman"/>
-        </w:rPr>
-        <w:t>=./</w:t>
-      </w:r>
-      <w:proofErr w:type="gramEnd"/>
-      <w:r>
-        <w:rPr>
-          <w:rFonts w:ascii="Times New Roman" w:hAnsi="Times New Roman" w:cs="Times New Roman"/>
-        </w:rPr>
-        <w:t xml:space="preserve">data in </w:t>
-      </w:r>
-      <w:proofErr w:type="spellStart"/>
-      <w:proofErr w:type="gramStart"/>
-      <w:r>
-        <w:rPr>
-          <w:rFonts w:ascii="Times New Roman" w:hAnsi="Times New Roman" w:cs="Times New Roman"/>
-        </w:rPr>
-        <w:t>application.properties</w:t>
-      </w:r>
-      <w:proofErr w:type="spellEnd"/>
-      <w:proofErr w:type="gramEnd"/>
-      <w:r>
-        <w:rPr>
-          <w:rFonts w:ascii="Times New Roman" w:hAnsi="Times New Roman" w:cs="Times New Roman"/>
-        </w:rPr>
-        <w:t xml:space="preserve">; set </w:t>
-      </w:r>
-      <w:proofErr w:type="spellStart"/>
-      <w:proofErr w:type="gramStart"/>
-      <w:r>
-        <w:rPr>
-          <w:rFonts w:ascii="Times New Roman" w:hAnsi="Times New Roman" w:cs="Times New Roman"/>
-        </w:rPr>
-        <w:t>spring.profiles</w:t>
-      </w:r>
-      <w:proofErr w:type="gramEnd"/>
-      <w:r>
-        <w:rPr>
-          <w:rFonts w:ascii="Times New Roman" w:hAnsi="Times New Roman" w:cs="Times New Roman"/>
-        </w:rPr>
-        <w:t>.active</w:t>
-      </w:r>
-      <w:proofErr w:type="spellEnd"/>
-      <w:r>
-        <w:rPr>
-          <w:rFonts w:ascii="Times New Roman" w:hAnsi="Times New Roman" w:cs="Times New Roman"/>
-        </w:rPr>
-        <w:t>=dev for local work.</w:t>
-      </w:r>
-    </w:p>
-    <w:p>
-      <w:pPr>
-        <w:numPr>
-          <w:ilvl w:val="0"/>
-          <w:numId w:val="11"/>
-        </w:numPr>
-        <w:rPr>
-          <w:rFonts w:ascii="Times New Roman" w:hAnsi="Times New Roman" w:cs="Times New Roman"/>
-        </w:rPr>
-      </w:pPr>
-      <w:r>
-        <w:rPr>
-          <w:rFonts w:ascii="Times New Roman" w:hAnsi="Times New Roman" w:cs="Times New Roman"/>
-          <w:b/>
-          <w:bCs/>
-        </w:rPr>
-        <w:t>Place seeds</w:t>
-      </w:r>
-      <w:r>
-        <w:rPr>
-          <w:rFonts w:ascii="Times New Roman" w:hAnsi="Times New Roman" w:cs="Times New Roman"/>
-        </w:rPr>
-        <w:t xml:space="preserve"> under resources/data/ with ≥10 valid items each (all locked filenames).</w:t>
-      </w:r>
-    </w:p>
-    <w:p>
-      <w:pPr>
-        <w:numPr>
-          <w:ilvl w:val="0"/>
-          <w:numId w:val="11"/>
-        </w:numPr>
-        <w:rPr>
-          <w:rFonts w:ascii="Times New Roman" w:hAnsi="Times New Roman" w:cs="Times New Roman"/>
-        </w:rPr>
-      </w:pPr>
-      <w:r>
-        <w:rPr>
-          <w:rFonts w:ascii="Times New Roman" w:hAnsi="Times New Roman" w:cs="Times New Roman"/>
-          <w:b/>
-          <w:bCs/>
-        </w:rPr>
-        <w:t>Implement</w:t>
-      </w:r>
-      <w:r>
-        <w:rPr>
-          <w:rFonts w:ascii="Times New Roman" w:hAnsi="Times New Roman" w:cs="Times New Roman"/>
-        </w:rPr>
-        <w:t xml:space="preserve"> </w:t>
-      </w:r>
-      <w:proofErr w:type="spellStart"/>
-      <w:r>
-        <w:rPr>
-          <w:rFonts w:ascii="Times New Roman" w:hAnsi="Times New Roman" w:cs="Times New Roman"/>
-        </w:rPr>
-        <w:t>InFileRepository</w:t>
-      </w:r>
-      <w:proofErr w:type="spellEnd"/>
-      <w:r>
-        <w:rPr>
-          <w:rFonts w:ascii="Times New Roman" w:hAnsi="Times New Roman" w:cs="Times New Roman"/>
-        </w:rPr>
-        <w:t>&lt;T, ID&gt; (reads/writes lists, maintains index, enforces ID rules).</w:t>
-      </w:r>
-    </w:p>
-    <w:p>
-      <w:pPr>
-        <w:numPr>
-          <w:ilvl w:val="0"/>
-          <w:numId w:val="11"/>
-        </w:numPr>
-        <w:rPr>
-          <w:rFonts w:ascii="Times New Roman" w:hAnsi="Times New Roman" w:cs="Times New Roman"/>
-        </w:rPr>
-      </w:pPr>
-      <w:r>
-        <w:rPr>
-          <w:rFonts w:ascii="Times New Roman" w:hAnsi="Times New Roman" w:cs="Times New Roman"/>
-          <w:b/>
-          <w:bCs/>
-        </w:rPr>
-        <w:t>Create</w:t>
-      </w:r>
-      <w:r>
-        <w:rPr>
-          <w:rFonts w:ascii="Times New Roman" w:hAnsi="Times New Roman" w:cs="Times New Roman"/>
-        </w:rPr>
-        <w:t xml:space="preserve"> thin per-entity repos extending </w:t>
-      </w:r>
-      <w:proofErr w:type="spellStart"/>
-      <w:r>
-        <w:rPr>
-          <w:rFonts w:ascii="Times New Roman" w:hAnsi="Times New Roman" w:cs="Times New Roman"/>
-        </w:rPr>
-        <w:t>InFileRepository</w:t>
-      </w:r>
-      <w:proofErr w:type="spellEnd"/>
-      <w:r>
-        <w:rPr>
-          <w:rFonts w:ascii="Times New Roman" w:hAnsi="Times New Roman" w:cs="Times New Roman"/>
-        </w:rPr>
-        <w:t xml:space="preserve"> (pass filename, </w:t>
-      </w:r>
-      <w:proofErr w:type="spellStart"/>
-      <w:r>
-        <w:rPr>
-          <w:rFonts w:ascii="Times New Roman" w:hAnsi="Times New Roman" w:cs="Times New Roman"/>
-        </w:rPr>
-        <w:t>idGetter</w:t>
-      </w:r>
-      <w:proofErr w:type="spellEnd"/>
-      <w:r>
-        <w:rPr>
-          <w:rFonts w:ascii="Times New Roman" w:hAnsi="Times New Roman" w:cs="Times New Roman"/>
-        </w:rPr>
-        <w:t>, type info).</w:t>
-      </w:r>
-    </w:p>
-    <w:p>
-      <w:pPr>
-        <w:numPr>
-          <w:ilvl w:val="0"/>
-          <w:numId w:val="11"/>
-        </w:numPr>
-        <w:rPr>
-          <w:rFonts w:ascii="Times New Roman" w:hAnsi="Times New Roman" w:cs="Times New Roman"/>
-        </w:rPr>
-      </w:pPr>
-      <w:r>
-        <w:rPr>
-          <w:rFonts w:ascii="Times New Roman" w:hAnsi="Times New Roman" w:cs="Times New Roman"/>
-          <w:b/>
-          <w:bCs/>
-        </w:rPr>
-        <w:t>Disable</w:t>
-      </w:r>
-      <w:r>
-        <w:rPr>
-          <w:rFonts w:ascii="Times New Roman" w:hAnsi="Times New Roman" w:cs="Times New Roman"/>
-        </w:rPr>
-        <w:t xml:space="preserve"> or </w:t>
-      </w:r>
-      <w:r>
-        <w:rPr>
-          <w:rFonts w:ascii="Times New Roman" w:hAnsi="Times New Roman" w:cs="Times New Roman"/>
-          <w:b/>
-          <w:bCs/>
-        </w:rPr>
-        <w:t>remove</w:t>
-      </w:r>
-      <w:r>
-        <w:rPr>
-          <w:rFonts w:ascii="Times New Roman" w:hAnsi="Times New Roman" w:cs="Times New Roman"/>
-        </w:rPr>
-        <w:t xml:space="preserve"> in-memory repo </w:t>
-      </w:r>
-      <w:proofErr w:type="gramStart"/>
-      <w:r>
-        <w:rPr>
-          <w:rFonts w:ascii="Times New Roman" w:hAnsi="Times New Roman" w:cs="Times New Roman"/>
-        </w:rPr>
-        <w:t>beans;</w:t>
-      </w:r>
-      <w:proofErr w:type="gramEnd"/>
-      <w:r>
-        <w:rPr>
-          <w:rFonts w:ascii="Times New Roman" w:hAnsi="Times New Roman" w:cs="Times New Roman"/>
-        </w:rPr>
-        <w:t xml:space="preserve"> mark file repos </w:t>
-      </w:r>
-      <w:proofErr w:type="gramStart"/>
-      <w:r>
-        <w:rPr>
-          <w:rFonts w:ascii="Times New Roman" w:hAnsi="Times New Roman" w:cs="Times New Roman"/>
-        </w:rPr>
-        <w:t>as @</w:t>
-      </w:r>
-      <w:proofErr w:type="gramEnd"/>
-      <w:r>
-        <w:rPr>
-          <w:rFonts w:ascii="Times New Roman" w:hAnsi="Times New Roman" w:cs="Times New Roman"/>
-        </w:rPr>
-        <w:t>Primary if necessary.</w:t>
-      </w:r>
-    </w:p>
-    <w:p>
-      <w:pPr>
-        <w:numPr>
-          <w:ilvl w:val="0"/>
-          <w:numId w:val="11"/>
-        </w:numPr>
-        <w:rPr>
-          <w:rFonts w:ascii="Times New Roman" w:hAnsi="Times New Roman" w:cs="Times New Roman"/>
-        </w:rPr>
-      </w:pPr>
-      <w:r>
-        <w:rPr>
-          <w:rFonts w:ascii="Times New Roman" w:hAnsi="Times New Roman" w:cs="Times New Roman"/>
-          <w:b/>
-          <w:bCs/>
-        </w:rPr>
-        <w:t>Remove</w:t>
-      </w:r>
-      <w:r>
-        <w:rPr>
-          <w:rFonts w:ascii="Times New Roman" w:hAnsi="Times New Roman" w:cs="Times New Roman"/>
-        </w:rPr>
-        <w:t xml:space="preserve"> service </w:t>
-      </w:r>
-      <w:proofErr w:type="spellStart"/>
-      <w:proofErr w:type="gramStart"/>
-      <w:r>
-        <w:rPr>
-          <w:rFonts w:ascii="Times New Roman" w:hAnsi="Times New Roman" w:cs="Times New Roman"/>
-        </w:rPr>
-        <w:t>preloaders</w:t>
-      </w:r>
-      <w:proofErr w:type="spellEnd"/>
-      <w:r>
-        <w:rPr>
-          <w:rFonts w:ascii="Times New Roman" w:hAnsi="Times New Roman" w:cs="Times New Roman"/>
-        </w:rPr>
-        <w:t xml:space="preserve"> (@</w:t>
-      </w:r>
-      <w:proofErr w:type="gramEnd"/>
-      <w:r>
-        <w:rPr>
-          <w:rFonts w:ascii="Times New Roman" w:hAnsi="Times New Roman" w:cs="Times New Roman"/>
-        </w:rPr>
-        <w:t>PostConstruct).</w:t>
-      </w:r>
-    </w:p>
-    <w:p>
-      <w:pPr>
-        <w:numPr>
-          <w:ilvl w:val="0"/>
-          <w:numId w:val="11"/>
-        </w:numPr>
-        <w:rPr>
-          <w:rFonts w:ascii="Times New Roman" w:hAnsi="Times New Roman" w:cs="Times New Roman"/>
-        </w:rPr>
-      </w:pPr>
-      <w:r>
-        <w:rPr>
-          <w:rFonts w:ascii="Times New Roman" w:hAnsi="Times New Roman" w:cs="Times New Roman"/>
-          <w:b/>
-          <w:bCs/>
-        </w:rPr>
-        <w:t>Run dev</w:t>
-      </w:r>
-      <w:r>
-        <w:rPr>
-          <w:rFonts w:ascii="Times New Roman" w:hAnsi="Times New Roman" w:cs="Times New Roman"/>
-        </w:rPr>
-        <w:t>: verify runtime ./data/*.</w:t>
-      </w:r>
-      <w:proofErr w:type="spellStart"/>
-      <w:r>
-        <w:rPr>
-          <w:rFonts w:ascii="Times New Roman" w:hAnsi="Times New Roman" w:cs="Times New Roman"/>
-        </w:rPr>
-        <w:t>json</w:t>
-      </w:r>
-      <w:proofErr w:type="spellEnd"/>
-      <w:r>
-        <w:rPr>
-          <w:rFonts w:ascii="Times New Roman" w:hAnsi="Times New Roman" w:cs="Times New Roman"/>
-        </w:rPr>
-        <w:t xml:space="preserve"> are created (first run) and that CRUD in UI updates files.</w:t>
-      </w:r>
-    </w:p>
-    <w:p>
-      <w:pPr>
-        <w:numPr>
-          <w:ilvl w:val="0"/>
-          <w:numId w:val="11"/>
-        </w:numPr>
-        <w:rPr>
-          <w:rFonts w:ascii="Times New Roman" w:hAnsi="Times New Roman" w:cs="Times New Roman"/>
-        </w:rPr>
-      </w:pPr>
-      <w:r>
-        <w:rPr>
-          <w:rFonts w:ascii="Times New Roman" w:hAnsi="Times New Roman" w:cs="Times New Roman"/>
-          <w:b/>
-          <w:bCs/>
-        </w:rPr>
-        <w:t>Prepare prod profile</w:t>
-      </w:r>
-      <w:r>
-        <w:rPr>
-          <w:rFonts w:ascii="Times New Roman" w:hAnsi="Times New Roman" w:cs="Times New Roman"/>
-        </w:rPr>
-        <w:t xml:space="preserve">: </w:t>
-      </w:r>
-      <w:proofErr w:type="spellStart"/>
-      <w:r>
-        <w:rPr>
-          <w:rFonts w:ascii="Times New Roman" w:hAnsi="Times New Roman" w:cs="Times New Roman"/>
-        </w:rPr>
-        <w:t>fms.data-dir</w:t>
-      </w:r>
-      <w:proofErr w:type="spellEnd"/>
-      <w:r>
-        <w:rPr>
-          <w:rFonts w:ascii="Times New Roman" w:hAnsi="Times New Roman" w:cs="Times New Roman"/>
-        </w:rPr>
-        <w:t>=/path/to/writable/</w:t>
-      </w:r>
-      <w:proofErr w:type="spellStart"/>
-      <w:r>
-        <w:rPr>
-          <w:rFonts w:ascii="Times New Roman" w:hAnsi="Times New Roman" w:cs="Times New Roman"/>
-        </w:rPr>
-        <w:t>dir</w:t>
-      </w:r>
-      <w:proofErr w:type="spellEnd"/>
-      <w:r>
-        <w:rPr>
-          <w:rFonts w:ascii="Times New Roman" w:hAnsi="Times New Roman" w:cs="Times New Roman"/>
-        </w:rPr>
-        <w:t xml:space="preserve">, </w:t>
-      </w:r>
-      <w:proofErr w:type="spellStart"/>
-      <w:proofErr w:type="gramStart"/>
-      <w:r>
-        <w:rPr>
-          <w:rFonts w:ascii="Times New Roman" w:hAnsi="Times New Roman" w:cs="Times New Roman"/>
-        </w:rPr>
-        <w:t>fms.auto</w:t>
-      </w:r>
-      <w:proofErr w:type="spellEnd"/>
-      <w:proofErr w:type="gramEnd"/>
-      <w:r>
-        <w:rPr>
-          <w:rFonts w:ascii="Times New Roman" w:hAnsi="Times New Roman" w:cs="Times New Roman"/>
-        </w:rPr>
-        <w:t>-seed=false (fail-fast). Verify startup behavior when files are missing (it should stop with a clear error).</w:t>
-      </w:r>
-    </w:p>
-    <w:p>
-      <w:pPr>
-        <w:rPr>
-          <w:rFonts w:ascii="Times New Roman" w:hAnsi="Times New Roman" w:cs="Times New Roman"/>
-        </w:rPr>
-      </w:pPr>
-      <w:r>
-        <w:rPr>
-          <w:rFonts w:ascii="Times New Roman" w:hAnsi="Times New Roman" w:cs="Times New Roman"/>
-        </w:rPr>
-        <w:pict w14:anchorId="418468A3">
-          <v:rect id="_x0000_i1072" style="width:0;height:1.5pt" o:hrstd="t" o:hr="t" fillcolor="#a0a0a0" stroked="f"/>
-        </w:pict>
-      </w:r>
-    </w:p>
-    <w:p>
-      <w:pPr>
-        <w:rPr>
-          <w:rFonts w:ascii="Times New Roman" w:hAnsi="Times New Roman" w:cs="Times New Roman"/>
-          <w:b/>
-          <w:bCs/>
-        </w:rPr>
-      </w:pPr>
-      <w:r>
-        <w:rPr>
-          <w:rFonts w:ascii="Times New Roman" w:hAnsi="Times New Roman" w:cs="Times New Roman"/>
-          <w:b/>
-          <w:bCs/>
-        </w:rPr>
-        <w:t>7) Acceptance checklist (maps to your DoD)</w:t>
-      </w:r>
-    </w:p>
-    <w:p>
-      <w:pPr>
-        <w:numPr>
-          <w:ilvl w:val="0"/>
-          <w:numId w:val="12"/>
-        </w:numPr>
-        <w:rPr>
-          <w:rFonts w:ascii="Times New Roman" w:hAnsi="Times New Roman" w:cs="Times New Roman"/>
-        </w:rPr>
-      </w:pPr>
-      <w:r>
-        <w:rPr>
-          <w:rFonts w:ascii="Times New Roman" w:hAnsi="Times New Roman" w:cs="Times New Roman"/>
-        </w:rPr>
-        <w:t xml:space="preserve">All repositories now extend </w:t>
-      </w:r>
-      <w:proofErr w:type="spellStart"/>
-      <w:r>
-        <w:rPr>
-          <w:rFonts w:ascii="Times New Roman" w:hAnsi="Times New Roman" w:cs="Times New Roman"/>
-        </w:rPr>
-        <w:t>InFileRepository</w:t>
-      </w:r>
-      <w:proofErr w:type="spellEnd"/>
-      <w:r>
-        <w:rPr>
-          <w:rFonts w:ascii="Times New Roman" w:hAnsi="Times New Roman" w:cs="Times New Roman"/>
-        </w:rPr>
-        <w:t>; no in-memory storage remains.</w:t>
-      </w:r>
-    </w:p>
-    <w:p>
-      <w:pPr>
-        <w:numPr>
-          <w:ilvl w:val="0"/>
-          <w:numId w:val="12"/>
-        </w:numPr>
-        <w:rPr>
-          <w:rFonts w:ascii="Times New Roman" w:hAnsi="Times New Roman" w:cs="Times New Roman"/>
-        </w:rPr>
-      </w:pPr>
-      <w:r>
-        <w:rPr>
-          <w:rFonts w:ascii="Times New Roman" w:hAnsi="Times New Roman" w:cs="Times New Roman"/>
-        </w:rPr>
-        <w:t>Each JSON file exists in ${</w:t>
-      </w:r>
-      <w:proofErr w:type="spellStart"/>
-      <w:r>
-        <w:rPr>
-          <w:rFonts w:ascii="Times New Roman" w:hAnsi="Times New Roman" w:cs="Times New Roman"/>
-        </w:rPr>
-        <w:t>fms.data-dir</w:t>
-      </w:r>
-      <w:proofErr w:type="spellEnd"/>
-      <w:r>
-        <w:rPr>
-          <w:rFonts w:ascii="Times New Roman" w:hAnsi="Times New Roman" w:cs="Times New Roman"/>
-        </w:rPr>
-        <w:t xml:space="preserve">}/… and started from seeds with </w:t>
-      </w:r>
-      <w:r>
-        <w:rPr>
-          <w:rFonts w:ascii="Times New Roman" w:hAnsi="Times New Roman" w:cs="Times New Roman"/>
-          <w:b/>
-          <w:bCs/>
-        </w:rPr>
-        <w:t>≥10</w:t>
-      </w:r>
-      <w:r>
-        <w:rPr>
-          <w:rFonts w:ascii="Times New Roman" w:hAnsi="Times New Roman" w:cs="Times New Roman"/>
-        </w:rPr>
-        <w:t xml:space="preserve"> items.</w:t>
-      </w:r>
-    </w:p>
-    <w:p>
-      <w:pPr>
-        <w:numPr>
-          <w:ilvl w:val="0"/>
-          <w:numId w:val="12"/>
-        </w:numPr>
-        <w:rPr>
-          <w:rFonts w:ascii="Times New Roman" w:hAnsi="Times New Roman" w:cs="Times New Roman"/>
-        </w:rPr>
-      </w:pPr>
-      <w:r>
-        <w:rPr>
-          <w:rFonts w:ascii="Times New Roman" w:hAnsi="Times New Roman" w:cs="Times New Roman"/>
-        </w:rPr>
-        <w:lastRenderedPageBreak/>
-        <w:t>Web UI performs full CRUD and file contents reflect changes immediately.</w:t>
-      </w:r>
-    </w:p>
-    <w:p>
-      <w:pPr>
-        <w:numPr>
-          <w:ilvl w:val="0"/>
-          <w:numId w:val="12"/>
-        </w:numPr>
-        <w:rPr>
-          <w:rFonts w:ascii="Times New Roman" w:hAnsi="Times New Roman" w:cs="Times New Roman"/>
-        </w:rPr>
-      </w:pPr>
-      <w:r>
-        <w:rPr>
-          <w:rFonts w:ascii="Times New Roman" w:hAnsi="Times New Roman" w:cs="Times New Roman"/>
-        </w:rPr>
-        <w:t>Code is layered: Model → Repository → Service → Controller → View.</w:t>
-      </w:r>
-    </w:p>
-    <w:p>
-      <w:pPr>
-        <w:numPr>
-          <w:ilvl w:val="0"/>
-          <w:numId w:val="12"/>
-        </w:numPr>
-        <w:rPr>
-          <w:rFonts w:ascii="Times New Roman" w:hAnsi="Times New Roman" w:cs="Times New Roman"/>
-        </w:rPr>
-      </w:pPr>
-      <w:r>
-        <w:rPr>
-          <w:rFonts w:ascii="Times New Roman" w:hAnsi="Times New Roman" w:cs="Times New Roman"/>
-        </w:rPr>
-        <w:t xml:space="preserve">Clear inline docs in </w:t>
-      </w:r>
-      <w:proofErr w:type="spellStart"/>
-      <w:r>
-        <w:rPr>
-          <w:rFonts w:ascii="Times New Roman" w:hAnsi="Times New Roman" w:cs="Times New Roman"/>
-        </w:rPr>
-        <w:t>InFileRepository</w:t>
-      </w:r>
-      <w:proofErr w:type="spellEnd"/>
-      <w:r>
-        <w:rPr>
-          <w:rFonts w:ascii="Times New Roman" w:hAnsi="Times New Roman" w:cs="Times New Roman"/>
-        </w:rPr>
-        <w:t xml:space="preserve"> (responsibilities &amp; data assumptions).</w:t>
-      </w:r>
-    </w:p>
-    <w:p>
-      <w:pPr>
-        <w:rPr>
-          <w:rFonts w:ascii="Times New Roman" w:hAnsi="Times New Roman" w:cs="Times New Roman"/>
-        </w:rPr>
-      </w:pPr>
-      <w:r>
-        <w:rPr>
-          <w:rFonts w:ascii="Times New Roman" w:hAnsi="Times New Roman" w:cs="Times New Roman"/>
-        </w:rPr>
-        <w:pict w14:anchorId="0FAF19FF">
-          <v:rect id="_x0000_i1073" style="width:0;height:1.5pt" o:hrstd="t" o:hr="t" fillcolor="#a0a0a0" stroked="f"/>
-        </w:pict>
-      </w:r>
-    </w:p>
-    <w:p>
-      <w:pPr>
-        <w:rPr>
-          <w:rFonts w:ascii="Times New Roman" w:hAnsi="Times New Roman" w:cs="Times New Roman"/>
-          <w:b/>
-          <w:bCs/>
-        </w:rPr>
-      </w:pPr>
-      <w:r>
-        <w:rPr>
-          <w:rFonts w:ascii="Times New Roman" w:hAnsi="Times New Roman" w:cs="Times New Roman"/>
-          <w:b/>
-          <w:bCs/>
-        </w:rPr>
-        <w:t>8) Common pitfalls to avoid</w:t>
+        <w:t>6</w:t>
+      </w:r>
+      <w:r>
+        <w:rPr>
+          <w:rFonts w:ascii="Times New Roman" w:hAnsi="Times New Roman" w:cs="Times New Roman"/>
+          <w:b/>
+          <w:bCs/>
+        </w:rPr>
+        <w:t>) Common pitfalls to avoid</w:t>
       </w:r>
     </w:p>
     <w:p>
@@ -2599,45 +1495,19 @@
           <w:rFonts w:ascii="Times New Roman" w:hAnsi="Times New Roman" w:cs="Times New Roman"/>
         </w:rPr>
       </w:pPr>
-      <w:proofErr w:type="spellStart"/>
-      <w:r>
-        <w:rPr>
-          <w:rFonts w:ascii="Times New Roman" w:hAnsi="Times New Roman" w:cs="Times New Roman"/>
-          <w:b/>
-          <w:bCs/>
-        </w:rPr>
-        <w:t>Classpath</w:t>
-      </w:r>
-      <w:proofErr w:type="spellEnd"/>
-      <w:r>
-        <w:rPr>
-          <w:rFonts w:ascii="Times New Roman" w:hAnsi="Times New Roman" w:cs="Times New Roman"/>
-          <w:b/>
-          <w:bCs/>
-        </w:rPr>
-        <w:t xml:space="preserve"> </w:t>
-      </w:r>
-      <w:proofErr w:type="gramStart"/>
-      <w:r>
-        <w:rPr>
-          <w:rFonts w:ascii="Times New Roman" w:hAnsi="Times New Roman" w:cs="Times New Roman"/>
-          <w:b/>
-          <w:bCs/>
-        </w:rPr>
-        <w:t>writes</w:t>
-      </w:r>
-      <w:r>
-        <w:rPr>
-          <w:rFonts w:ascii="Times New Roman" w:hAnsi="Times New Roman" w:cs="Times New Roman"/>
-        </w:rPr>
-        <w:t>:</w:t>
-      </w:r>
-      <w:proofErr w:type="gramEnd"/>
-      <w:r>
-        <w:rPr>
-          <w:rFonts w:ascii="Times New Roman" w:hAnsi="Times New Roman" w:cs="Times New Roman"/>
-        </w:rPr>
-        <w:t xml:space="preserve"> never write back into resources/data at runtime—only copy </w:t>
+      <w:r>
+        <w:rPr>
+          <w:rFonts w:ascii="Times New Roman" w:hAnsi="Times New Roman" w:cs="Times New Roman"/>
+          <w:b/>
+          <w:bCs/>
+        </w:rPr>
+        <w:t>Classpath writes</w:t>
+      </w:r>
+      <w:r>
+        <w:rPr>
+          <w:rFonts w:ascii="Times New Roman" w:hAnsi="Times New Roman" w:cs="Times New Roman"/>
+        </w:rPr>
+        <w:t xml:space="preserve">: never write back into resources/data at runtime—only copy </w:t>
       </w:r>
       <w:r>
         <w:rPr>
@@ -2726,21 +1596,7 @@
         <w:rPr>
           <w:rFonts w:ascii="Times New Roman" w:hAnsi="Times New Roman" w:cs="Times New Roman"/>
         </w:rPr>
-        <w:t xml:space="preserve">: keep names consistent with your Java </w:t>
-      </w:r>
-      <w:proofErr w:type="spellStart"/>
-      <w:r>
-        <w:rPr>
-          <w:rFonts w:ascii="Times New Roman" w:hAnsi="Times New Roman" w:cs="Times New Roman"/>
-        </w:rPr>
-        <w:t>enums</w:t>
-      </w:r>
-      <w:proofErr w:type="spellEnd"/>
-      <w:r>
-        <w:rPr>
-          <w:rFonts w:ascii="Times New Roman" w:hAnsi="Times New Roman" w:cs="Times New Roman"/>
-        </w:rPr>
-        <w:t>.</w:t>
+        <w:t>: keep names consistent with Java enums.</w:t>
       </w:r>
     </w:p>
     <w:p>
@@ -2753,23 +1609,13 @@
           <w:rFonts w:ascii="Times New Roman" w:hAnsi="Times New Roman" w:cs="Times New Roman"/>
         </w:rPr>
       </w:pPr>
-      <w:proofErr w:type="spellStart"/>
-      <w:r>
-        <w:rPr>
-          <w:rFonts w:ascii="Times New Roman" w:hAnsi="Times New Roman" w:cs="Times New Roman"/>
-          <w:b/>
-          <w:bCs/>
-        </w:rPr>
-        <w:t>LocalTime</w:t>
-      </w:r>
-      <w:proofErr w:type="spellEnd"/>
-      <w:r>
-        <w:rPr>
-          <w:rFonts w:ascii="Times New Roman" w:hAnsi="Times New Roman" w:cs="Times New Roman"/>
-          <w:b/>
-          <w:bCs/>
-        </w:rPr>
-        <w:t xml:space="preserve"> format</w:t>
+      <w:r>
+        <w:rPr>
+          <w:rFonts w:ascii="Times New Roman" w:hAnsi="Times New Roman" w:cs="Times New Roman"/>
+          <w:b/>
+          <w:bCs/>
+        </w:rPr>
+        <w:t>LocalTime format</w:t>
       </w:r>
       <w:r>
         <w:rPr>
@@ -5311,6 +4157,7 @@
   <w:style w:type="character" w:default="1" w:styleId="DefaultParagraphFont">
     <w:name w:val="Default Paragraph Font"/>
     <w:uiPriority w:val="1"/>
+    <w:semiHidden/>
     <w:unhideWhenUsed/>
   </w:style>
   <w:style w:type="table" w:default="1" w:styleId="TableNormal">

</xml_diff>